<commit_message>
ACTUALIZACIÓN DE DOCUMENTOS 19 DE MAYO DE 2024
</commit_message>
<xml_diff>
--- a/IMPRESIONES/DOCS/SOBRE PARA USB ISC.docx
+++ b/IMPRESIONES/DOCS/SOBRE PARA USB ISC.docx
@@ -10,7 +10,7 @@
         <mc:AlternateContent>
           <mc:Choice Requires="wpg">
             <w:drawing>
-              <wp:anchor distT="0" distB="0" distL="114300" distR="114300" simplePos="0" relativeHeight="251695104" behindDoc="0" locked="0" layoutInCell="1" allowOverlap="1" wp14:anchorId="7DFF5E5D" wp14:editId="75AEA3E4">
+              <wp:anchor distT="0" distB="0" distL="114300" distR="114300" simplePos="0" relativeHeight="251695104" behindDoc="0" locked="0" layoutInCell="1" allowOverlap="1" wp14:anchorId="7DFF5E5D" wp14:editId="225AEC68">
                 <wp:simplePos x="0" y="0"/>
                 <wp:positionH relativeFrom="column">
                   <wp:posOffset>3780081</wp:posOffset>
@@ -1622,7 +1622,7 @@
                                 <w:b/>
                                 <w:lang w:val="en-US"/>
                               </w:rPr>
-                              <w:t>23</w:t>
+                              <w:t>19</w:t>
                             </w:r>
                             <w:r>
                               <w:rPr>
@@ -1711,7 +1711,7 @@
                           <w:b/>
                           <w:lang w:val="en-US"/>
                         </w:rPr>
-                        <w:t>23</w:t>
+                        <w:t>19</w:t>
                       </w:r>
                       <w:r>
                         <w:rPr>
@@ -1809,7 +1809,28 @@
                                 <w:rFonts w:ascii="Arial" w:hAnsi="Arial" w:cs="Arial"/>
                                 <w:b/>
                               </w:rPr>
-                              <w:t xml:space="preserve">O: </w:t>
+                              <w:t>O:</w:t>
+                            </w:r>
+                            <w:r>
+                              <w:rPr>
+                                <w:rFonts w:ascii="Arial" w:hAnsi="Arial" w:cs="Arial"/>
+                                <w:b/>
+                              </w:rPr>
+                              <w:t xml:space="preserve"> ISC</w:t>
+                            </w:r>
+                            <w:r>
+                              <w:rPr>
+                                <w:rFonts w:ascii="Arial" w:hAnsi="Arial" w:cs="Arial"/>
+                                <w:b/>
+                              </w:rPr>
+                              <w:t>.</w:t>
+                            </w:r>
+                            <w:r>
+                              <w:rPr>
+                                <w:rFonts w:ascii="Arial" w:hAnsi="Arial" w:cs="Arial"/>
+                                <w:b/>
+                              </w:rPr>
+                              <w:t xml:space="preserve"> </w:t>
                             </w:r>
                             <w:r>
                               <w:rPr>
@@ -1863,7 +1884,28 @@
                           <w:rFonts w:ascii="Arial" w:hAnsi="Arial" w:cs="Arial"/>
                           <w:b/>
                         </w:rPr>
-                        <w:t xml:space="preserve">O: </w:t>
+                        <w:t>O:</w:t>
+                      </w:r>
+                      <w:r>
+                        <w:rPr>
+                          <w:rFonts w:ascii="Arial" w:hAnsi="Arial" w:cs="Arial"/>
+                          <w:b/>
+                        </w:rPr>
+                        <w:t xml:space="preserve"> ISC</w:t>
+                      </w:r>
+                      <w:r>
+                        <w:rPr>
+                          <w:rFonts w:ascii="Arial" w:hAnsi="Arial" w:cs="Arial"/>
+                          <w:b/>
+                        </w:rPr>
+                        <w:t>.</w:t>
+                      </w:r>
+                      <w:r>
+                        <w:rPr>
+                          <w:rFonts w:ascii="Arial" w:hAnsi="Arial" w:cs="Arial"/>
+                          <w:b/>
+                        </w:rPr>
+                        <w:t xml:space="preserve"> </w:t>
                       </w:r>
                       <w:r>
                         <w:rPr>

</xml_diff>